<commit_message>
Small changes to word doc and link add to excel
</commit_message>
<xml_diff>
--- a/Addressing upper limits of fishmeal supply through alternative feeds for aquaculture.docx
+++ b/Addressing upper limits of fishmeal supply through alternative feeds for aquaculture.docx
@@ -14,28 +14,63 @@
           <w:b/>
           <w:bCs/>
         </w:rPr>
-        <w:t>Releasing aquaculture from the fishmeal ceiling</w:t>
+        <w:t xml:space="preserve">Sustainability considerations for replacing </w:t>
       </w:r>
       <w:r>
         <w:rPr>
           <w:b/>
           <w:bCs/>
         </w:rPr>
-        <w:t xml:space="preserve"> through alternative feeds </w:t>
-      </w:r>
-    </w:p>
-    <w:p>
-      <w:r>
-        <w:t>Richard Cottrell, Julia Blanchard, Kirsty Nash, Ben Halpern, Halley Froelich</w:t>
-      </w:r>
-    </w:p>
-    <w:p>
-      <w:pPr>
+        <w:t>forage fish</w:t>
+      </w:r>
+      <w:r>
         <w:rPr>
           <w:b/>
           <w:bCs/>
         </w:rPr>
-      </w:pPr>
+        <w:t xml:space="preserve"> in future aquaculture feeds</w:t>
+      </w:r>
+    </w:p>
+    <w:p>
+      <w:r>
+        <w:t xml:space="preserve">Richard </w:t>
+      </w:r>
+      <w:r>
+        <w:t xml:space="preserve">S. </w:t>
+      </w:r>
+      <w:r>
+        <w:t>Cottrell, Julia</w:t>
+      </w:r>
+      <w:r>
+        <w:t xml:space="preserve"> L.</w:t>
+      </w:r>
+      <w:r>
+        <w:t xml:space="preserve"> Blanchard, Ben</w:t>
+      </w:r>
+      <w:r>
+        <w:t>jamin S.</w:t>
+      </w:r>
+      <w:r>
+        <w:t xml:space="preserve"> Halpern,</w:t>
+      </w:r>
+      <w:r>
+        <w:t xml:space="preserve"> Kirsty</w:t>
+      </w:r>
+      <w:r>
+        <w:t xml:space="preserve"> L.</w:t>
+      </w:r>
+      <w:r>
+        <w:t xml:space="preserve"> Nash,</w:t>
+      </w:r>
+      <w:r>
+        <w:t xml:space="preserve"> Halley </w:t>
+      </w:r>
+      <w:r>
+        <w:t xml:space="preserve">E. </w:t>
+      </w:r>
+      <w:r>
+        <w:t>Froelich</w:t>
+      </w:r>
     </w:p>
     <w:p>
       <w:pPr>
@@ -60,6 +95,61 @@
           <w:bCs/>
         </w:rPr>
         <w:t>Methods</w:t>
+      </w:r>
+    </w:p>
+    <w:p>
+      <w:pPr>
+        <w:rPr>
+          <w:b/>
+          <w:bCs/>
+          <w:i/>
+          <w:iCs/>
+        </w:rPr>
+      </w:pPr>
+      <w:r>
+        <w:rPr>
+          <w:b/>
+          <w:bCs/>
+          <w:i/>
+          <w:iCs/>
+        </w:rPr>
+        <w:t xml:space="preserve">Meta-analysis of environmental </w:t>
+      </w:r>
+      <w:r>
+        <w:rPr>
+          <w:b/>
+          <w:bCs/>
+          <w:i/>
+          <w:iCs/>
+        </w:rPr>
+        <w:t>footprints</w:t>
+      </w:r>
+      <w:r>
+        <w:rPr>
+          <w:b/>
+          <w:bCs/>
+          <w:i/>
+          <w:iCs/>
+        </w:rPr>
+        <w:t xml:space="preserve"> of </w:t>
+      </w:r>
+      <w:r>
+        <w:rPr>
+          <w:b/>
+          <w:bCs/>
+          <w:i/>
+          <w:iCs/>
+        </w:rPr>
+        <w:t>alternative feeds fed to farmed aquatic species</w:t>
+      </w:r>
+      <w:r>
+        <w:rPr>
+          <w:b/>
+          <w:bCs/>
+          <w:i/>
+          <w:iCs/>
+        </w:rPr>
+        <w:t xml:space="preserve"> and their suitability for fishmeal replacement</w:t>
       </w:r>
     </w:p>
     <w:p>
@@ -101,13 +191,7 @@
         <w:t>on</w:t>
       </w:r>
       <w:r>
-        <w:t xml:space="preserve"> </w:t>
-      </w:r>
-      <w:r>
-        <w:t>feed conversion ratios</w:t>
-      </w:r>
-      <w:r>
-        <w:t xml:space="preserve"> of </w:t>
+        <w:t xml:space="preserve"> feed conversion ratios of </w:t>
       </w:r>
       <w:r>
         <w:t xml:space="preserve">farmed finfish or </w:t>
@@ -117,6 +201,15 @@
       </w:r>
       <w:r>
         <w:t>.</w:t>
+      </w:r>
+      <w:r>
+        <w:t xml:space="preserve"> We limit this </w:t>
+      </w:r>
+      <w:r>
+        <w:t>meta-</w:t>
+      </w:r>
+      <w:r>
+        <w:t>analysis to studies of species grown for the sole purpose of human food production.</w:t>
       </w:r>
     </w:p>
     <w:p>
@@ -134,35 +227,19 @@
         <w:t xml:space="preserve"> inclusion to</w:t>
       </w:r>
       <w:r>
-        <w:t xml:space="preserve"> LCA studies that address the life cycle of a product from farm-gate and nutritional studies that specifically replace (rather than add to) fishmeal and/or fish oil</w:t>
+        <w:t xml:space="preserve"> LCA studies that address the life cycle of a product from farm-gate and </w:t>
+      </w:r>
+      <w:r>
+        <w:t>growth-effect</w:t>
+      </w:r>
+      <w:r>
+        <w:t xml:space="preserve"> studies that specifically replace (rather than add to) fishmeal and/or fish oil</w:t>
       </w:r>
       <w:r>
         <w:t xml:space="preserve"> with an alternative</w:t>
       </w:r>
       <w:r>
         <w:t xml:space="preserve"> as a protein or lipid source respectively.</w:t>
-      </w:r>
-    </w:p>
-    <w:p>
-      <w:pPr>
-        <w:rPr>
-          <w:i/>
-          <w:iCs/>
-        </w:rPr>
-      </w:pPr>
-      <w:r>
-        <w:rPr>
-          <w:i/>
-          <w:iCs/>
-        </w:rPr>
-        <w:t>Caveats</w:t>
-      </w:r>
-      <w:r>
-        <w:rPr>
-          <w:i/>
-          <w:iCs/>
-        </w:rPr>
-        <w:t>:</w:t>
       </w:r>
     </w:p>
     <w:p>
@@ -174,22 +251,60 @@
         </w:numPr>
       </w:pPr>
       <w:r>
-        <w:t xml:space="preserve">Very few studies use 1:1 replacement of fishmeal with alternative feeds </w:t>
-      </w:r>
-      <w:r>
-        <w:t xml:space="preserve">as replacement of fishmeal/oil may co-occur with greater inclusion of other products to obtain the correct nutritional standards for the animal. </w:t>
-      </w:r>
-      <w:r>
-        <w:t>Therefore</w:t>
-      </w:r>
-      <w:r>
-        <w:t>, the replacement levels detailed in our analysis imply the proportional fishmeal and oil reduction possible with the incorporation of alternative sources</w:t>
-      </w:r>
-      <w:r>
-        <w:t xml:space="preserve"> such as insects or algae</w:t>
-      </w:r>
-      <w:r>
-        <w:t>.</w:t>
+        <w:t xml:space="preserve">Initial search terms included “Insects OR algae OR yeast OR bacteria” AND “life cycle analysis” (for LCA studies) or “fishmeal AND replacement” (for study of feed conversion ratios). Secondary searches replaced terms for insects or algae </w:t>
+      </w:r>
+      <w:r>
+        <w:t>etc.</w:t>
+      </w:r>
+      <w:r>
+        <w:t xml:space="preserve"> with individual taxa names</w:t>
+      </w:r>
+      <w:r>
+        <w:t xml:space="preserve"> identified within the first search</w:t>
+      </w:r>
+      <w:r>
+        <w:t xml:space="preserve"> (e.g. Black Soldier Fly or </w:t>
+      </w:r>
+      <w:r>
+        <w:rPr>
+          <w:i/>
+          <w:iCs/>
+        </w:rPr>
+        <w:t>Chlorella</w:t>
+      </w:r>
+      <w:r>
+        <w:rPr>
+          <w:i/>
+          <w:iCs/>
+        </w:rPr>
+        <w:t xml:space="preserve"> </w:t>
+      </w:r>
+      <w:proofErr w:type="spellStart"/>
+      <w:r>
+        <w:rPr>
+          <w:i/>
+          <w:iCs/>
+        </w:rPr>
+        <w:t>etc</w:t>
+      </w:r>
+      <w:proofErr w:type="spellEnd"/>
+      <w:r>
+        <w:t>). We review the first 100 articles returned when sorted by relevance.</w:t>
+      </w:r>
+    </w:p>
+    <w:p>
+      <w:pPr>
+        <w:rPr>
+          <w:i/>
+          <w:iCs/>
+        </w:rPr>
+      </w:pPr>
+      <w:r>
+        <w:rPr>
+          <w:i/>
+          <w:iCs/>
+        </w:rPr>
+        <w:t>Things to include in meta-analysis data (not already in there):</w:t>
       </w:r>
     </w:p>
     <w:p>
@@ -201,34 +316,7 @@
         </w:numPr>
       </w:pPr>
       <w:r>
-        <w:t xml:space="preserve">Replacement values account for any increase in fish oil that occurs with a loss of fishmeal </w:t>
-      </w:r>
-      <w:r>
-        <w:t>and vice versa</w:t>
-      </w:r>
-      <w:r>
-        <w:t xml:space="preserve">. </w:t>
-      </w:r>
-      <w:r>
-        <w:t>As we assume forage fisheries</w:t>
-      </w:r>
-      <w:r>
-        <w:t xml:space="preserve"> provide both fishmeal and oil, the replacement accounts for total </w:t>
-      </w:r>
-      <w:r>
-        <w:t>forage fish ingredients used.</w:t>
-      </w:r>
-    </w:p>
-    <w:p>
-      <w:r>
-        <w:rPr>
-          <w:i/>
-          <w:iCs/>
-        </w:rPr>
-        <w:t>Questions</w:t>
-      </w:r>
-      <w:r>
-        <w:t>:</w:t>
+        <w:t>Life stage of target species</w:t>
       </w:r>
     </w:p>
     <w:p>
@@ -240,7 +328,15 @@
         </w:numPr>
       </w:pPr>
       <w:r>
-        <w:t xml:space="preserve">Do I need to account for the trade-offs in more animal/bone/feather meal as they have essentially no impact – under the assumption that people are not going to stop eating meat. </w:t>
+        <w:t xml:space="preserve">Change in crop-based ingredients with use of alternatives – break this down to soy and others? </w:t>
+      </w:r>
+      <w:proofErr w:type="gramStart"/>
+      <w:r>
+        <w:t>Or</w:t>
+      </w:r>
+      <w:proofErr w:type="gramEnd"/>
+      <w:r>
+        <w:t xml:space="preserve"> just total crops?</w:t>
       </w:r>
     </w:p>
     <w:p>
@@ -252,16 +348,111 @@
         </w:numPr>
       </w:pPr>
       <w:r>
-        <w:t>What about soy meal –</w:t>
-      </w:r>
-      <w:r>
-        <w:t xml:space="preserve"> even though we know the land contribution from aquaculture is tiny – would that drastically change with alternative feeds? – Another paper?</w:t>
+        <w:t>Proportion of feed that is fishmeal?</w:t>
       </w:r>
     </w:p>
     <w:p>
       <w:pPr>
         <w:pStyle w:val="ListParagraph"/>
-      </w:pPr>
+        <w:numPr>
+          <w:ilvl w:val="0"/>
+          <w:numId w:val="1"/>
+        </w:numPr>
+      </w:pPr>
+      <w:r>
+        <w:t>Total proportional (?) contribution of algae in feed at each replacement level?</w:t>
+      </w:r>
+    </w:p>
+    <w:p>
+      <w:pPr>
+        <w:ind w:left="360"/>
+      </w:pPr>
+    </w:p>
+    <w:p>
+      <w:pPr>
+        <w:rPr>
+          <w:i/>
+          <w:iCs/>
+        </w:rPr>
+      </w:pPr>
+      <w:r>
+        <w:rPr>
+          <w:i/>
+          <w:iCs/>
+        </w:rPr>
+        <w:t>Caveats</w:t>
+      </w:r>
+      <w:r>
+        <w:rPr>
+          <w:i/>
+          <w:iCs/>
+        </w:rPr>
+        <w:t>:</w:t>
+      </w:r>
+    </w:p>
+    <w:p>
+      <w:pPr>
+        <w:pStyle w:val="ListParagraph"/>
+        <w:numPr>
+          <w:ilvl w:val="0"/>
+          <w:numId w:val="1"/>
+        </w:numPr>
+      </w:pPr>
+      <w:r>
+        <w:t xml:space="preserve">Very few studies use 1:1 replacement of fishmeal with alternative feeds </w:t>
+      </w:r>
+      <w:r>
+        <w:t xml:space="preserve">as replacement of fishmeal/oil may co-occur with greater inclusion of other products to obtain the correct nutritional standards for the animal. </w:t>
+      </w:r>
+      <w:r>
+        <w:t>Therefore</w:t>
+      </w:r>
+      <w:r>
+        <w:t xml:space="preserve">, the replacement levels detailed in our analysis imply the proportional fishmeal and oil reduction </w:t>
+      </w:r>
+      <w:r>
+        <w:t>achieved</w:t>
+      </w:r>
+      <w:r>
+        <w:t xml:space="preserve"> with the incorporation of alternative sources</w:t>
+      </w:r>
+      <w:r>
+        <w:t xml:space="preserve"> such as insects or algae</w:t>
+      </w:r>
+      <w:r>
+        <w:t>.</w:t>
+      </w:r>
+    </w:p>
+    <w:p>
+      <w:pPr>
+        <w:pStyle w:val="ListParagraph"/>
+        <w:numPr>
+          <w:ilvl w:val="0"/>
+          <w:numId w:val="1"/>
+        </w:numPr>
+      </w:pPr>
+      <w:r>
+        <w:t xml:space="preserve">Replacement values account for any increase in fish oil that occurs with a loss of fishmeal </w:t>
+      </w:r>
+      <w:r>
+        <w:t>and vice versa</w:t>
+      </w:r>
+      <w:r>
+        <w:t xml:space="preserve">. </w:t>
+      </w:r>
+      <w:r>
+        <w:t>As we assume forage fisheries</w:t>
+      </w:r>
+      <w:r>
+        <w:t xml:space="preserve"> provide both </w:t>
+      </w:r>
+      <w:r>
+        <w:lastRenderedPageBreak/>
+        <w:t xml:space="preserve">fishmeal and oil, the replacement accounts for total </w:t>
+      </w:r>
+      <w:r>
+        <w:t>forage fish ingredients used.</w:t>
+      </w:r>
     </w:p>
     <w:sectPr>
       <w:pgSz w:w="11906" w:h="16838"/>

</xml_diff>

<commit_message>
Small mods to both word and excel
</commit_message>
<xml_diff>
--- a/Addressing upper limits of fishmeal supply through alternative feeds for aquaculture.docx
+++ b/Addressing upper limits of fishmeal supply through alternative feeds for aquaculture.docx
@@ -71,16 +71,6 @@
       <w:r>
         <w:t>Froelich</w:t>
       </w:r>
-    </w:p>
-    <w:p>
-      <w:pPr>
-        <w:rPr>
-          <w:b/>
-          <w:bCs/>
-        </w:rPr>
-      </w:pPr>
-      <w:bookmarkStart w:id="0" w:name="_GoBack"/>
-      <w:bookmarkEnd w:id="0"/>
     </w:p>
     <w:p>
       <w:pPr>
@@ -164,7 +154,12 @@
         <w:t xml:space="preserve">Search of </w:t>
       </w:r>
       <w:r>
-        <w:t>Google Scholar, Scopus and Web of Science databases for Life Cycle A</w:t>
+        <w:t>Google Scholar, Scopus an</w:t>
+      </w:r>
+      <w:bookmarkStart w:id="0" w:name="_GoBack"/>
+      <w:bookmarkEnd w:id="0"/>
+      <w:r>
+        <w:t>d Web of Science databases for Life Cycle A</w:t>
       </w:r>
       <w:r>
         <w:t>nalyse</w:t>
@@ -328,7 +323,13 @@
         </w:numPr>
       </w:pPr>
       <w:r>
-        <w:t xml:space="preserve">Change in crop-based ingredients with use of alternatives – break this down to soy and others? </w:t>
+        <w:t xml:space="preserve">Change in crop-based ingredients with use of alternatives – break this down to </w:t>
+      </w:r>
+      <w:r>
+        <w:t xml:space="preserve">individual crops? </w:t>
+      </w:r>
+      <w:r>
+        <w:t xml:space="preserve">soy and others? </w:t>
       </w:r>
       <w:proofErr w:type="gramStart"/>
       <w:r>
@@ -365,11 +366,6 @@
     </w:p>
     <w:p>
       <w:pPr>
-        <w:ind w:left="360"/>
-      </w:pPr>
-    </w:p>
-    <w:p>
-      <w:pPr>
         <w:rPr>
           <w:i/>
           <w:iCs/>
@@ -444,11 +440,7 @@
         <w:t>As we assume forage fisheries</w:t>
       </w:r>
       <w:r>
-        <w:t xml:space="preserve"> provide both </w:t>
-      </w:r>
-      <w:r>
-        <w:lastRenderedPageBreak/>
-        <w:t xml:space="preserve">fishmeal and oil, the replacement accounts for total </w:t>
+        <w:t xml:space="preserve"> provide both fishmeal and oil, the replacement accounts for total </w:t>
       </w:r>
       <w:r>
         <w:t>forage fish ingredients used.</w:t>

</xml_diff>